<commit_message>
change TestPlan + Test Report summary
</commit_message>
<xml_diff>
--- a/doc/Project Assignment/PA05/TestPlan_Group04.docx
+++ b/doc/Project Assignment/PA05/TestPlan_Group04.docx
@@ -2,6 +2,7 @@
 <file path=word/document.xml><?xml version="1.0" encoding="utf-8"?>
 <w:document xmlns:wpc="http://schemas.microsoft.com/office/word/2010/wordprocessingCanvas" xmlns:cx="http://schemas.microsoft.com/office/drawing/2014/chartex" xmlns:cx1="http://schemas.microsoft.com/office/drawing/2015/9/8/chartex" xmlns:cx2="http://schemas.microsoft.com/office/drawing/2015/10/21/chartex" xmlns:cx3="http://schemas.microsoft.com/office/drawing/2016/5/9/chartex" xmlns:cx4="http://schemas.microsoft.com/office/drawing/2016/5/10/chartex" xmlns:cx5="http://schemas.microsoft.com/office/drawing/2016/5/11/chartex" xmlns:cx6="http://schemas.microsoft.com/office/drawing/2016/5/12/chartex" xmlns:cx7="http://schemas.microsoft.com/office/drawing/2016/5/13/chartex" xmlns:cx8="http://schemas.microsoft.com/office/drawing/2016/5/14/chartex" xmlns:mc="http://schemas.openxmlformats.org/markup-compatibility/2006" xmlns:aink="http://schemas.microsoft.com/office/drawing/2016/ink" xmlns:am3d="http://schemas.microsoft.com/office/drawing/2017/model3d" xmlns:o="urn:schemas-microsoft-com:office:office" xmlns:r="http://schemas.openxmlformats.org/officeDocument/2006/relationships" xmlns:m="http://schemas.openxmlformats.org/officeDocument/2006/math" xmlns:v="urn:schemas-microsoft-com:vml" xmlns:wp14="http://schemas.microsoft.com/office/word/2010/wordprocessingDrawing" xmlns:wp="http://schemas.openxmlformats.org/drawingml/2006/wordprocessingDrawing" xmlns:w10="urn:schemas-microsoft-com:office:word" xmlns:w="http://schemas.openxmlformats.org/wordprocessingml/2006/main" xmlns:w14="http://schemas.microsoft.com/office/word/2010/wordml" xmlns:w15="http://schemas.microsoft.com/office/word/2012/wordml" xmlns:w16se="http://schemas.microsoft.com/office/word/2015/wordml/symex" xmlns:wpg="http://schemas.microsoft.com/office/word/2010/wordprocessingGroup" xmlns:wpi="http://schemas.microsoft.com/office/word/2010/wordprocessingInk" xmlns:wne="http://schemas.microsoft.com/office/word/2006/wordml" xmlns:wps="http://schemas.microsoft.com/office/word/2010/wordprocessingShape" mc:Ignorable="w14 w15 w16se wp14">
   <w:body>
+    <w:bookmarkStart w:id="0" w:name="_GoBack"/>
     <w:p>
       <w:pPr>
         <w:pStyle w:val="Project"/>
@@ -27,11 +28,21 @@
         <w:pStyle w:val="Title"/>
         <w:jc w:val="right"/>
       </w:pPr>
-      <w:fldSimple w:instr=" TITLE  \* MERGEFORMAT ">
-        <w:r>
-          <w:t>&lt;Iteration/ Master&gt; Test Plan</w:t>
-        </w:r>
-      </w:fldSimple>
+      <w:r>
+        <w:fldChar w:fldCharType="begin"/>
+      </w:r>
+      <w:r>
+        <w:instrText xml:space="preserve"> TITLE  \* MERGEFORMAT </w:instrText>
+      </w:r>
+      <w:r>
+        <w:fldChar w:fldCharType="separate"/>
+      </w:r>
+      <w:r>
+        <w:t>&lt;Iteration/ Master&gt; Test Plan</w:t>
+      </w:r>
+      <w:r>
+        <w:fldChar w:fldCharType="end"/>
+      </w:r>
     </w:p>
     <w:p/>
     <w:p>
@@ -74,8 +85,8 @@
       <w:pPr>
         <w:pStyle w:val="InfoBlue"/>
         <w:sectPr>
-          <w:headerReference w:type="default" r:id="rId7"/>
-          <w:footerReference w:type="even" r:id="rId8"/>
+          <w:headerReference w:type="default" r:id="rId8"/>
+          <w:footerReference w:type="even" r:id="rId9"/>
           <w:pgSz w:w="12240" w:h="15840" w:code="1"/>
           <w:pgMar w:top="1440" w:right="1440" w:bottom="1440" w:left="1440" w:header="720" w:footer="720" w:gutter="0"/>
           <w:cols w:space="720"/>
@@ -1120,43 +1131,54 @@
       <w:r>
         <w:br w:type="page"/>
       </w:r>
-      <w:fldSimple w:instr=" TITLE  \* MERGEFORMAT ">
-        <w:r>
-          <w:t>&lt;Iteration/ Master&gt; Test Plan</w:t>
-        </w:r>
-      </w:fldSimple>
+      <w:r>
+        <w:lastRenderedPageBreak/>
+        <w:fldChar w:fldCharType="begin"/>
+      </w:r>
+      <w:r>
+        <w:instrText xml:space="preserve"> TITLE  \* MERGEFORMAT </w:instrText>
+      </w:r>
+      <w:r>
+        <w:fldChar w:fldCharType="separate"/>
+      </w:r>
+      <w:r>
+        <w:t>&lt;Iteration/ Master&gt; Test Plan</w:t>
+      </w:r>
+      <w:r>
+        <w:fldChar w:fldCharType="end"/>
+      </w:r>
     </w:p>
     <w:p>
       <w:pPr>
         <w:pStyle w:val="Heading1"/>
       </w:pPr>
-      <w:bookmarkStart w:id="0" w:name="_Toc433104436"/>
-      <w:bookmarkStart w:id="1" w:name="_Toc420879979"/>
+      <w:bookmarkStart w:id="1" w:name="_Toc433104436"/>
+      <w:bookmarkStart w:id="2" w:name="_Toc420879979"/>
       <w:r>
         <w:t>Introduction</w:t>
       </w:r>
-      <w:bookmarkEnd w:id="0"/>
       <w:bookmarkEnd w:id="1"/>
+      <w:bookmarkEnd w:id="2"/>
     </w:p>
     <w:p>
       <w:pPr>
         <w:pStyle w:val="Heading2"/>
       </w:pPr>
-      <w:bookmarkStart w:id="2" w:name="_Toc314978528"/>
-      <w:bookmarkStart w:id="3" w:name="_Toc324843634"/>
-      <w:bookmarkStart w:id="4" w:name="_Toc324851941"/>
-      <w:bookmarkStart w:id="5" w:name="_Toc324915524"/>
-      <w:bookmarkStart w:id="6" w:name="_Toc433104437"/>
-      <w:bookmarkStart w:id="7" w:name="_Toc420879980"/>
+      <w:bookmarkStart w:id="3" w:name="_Toc314978528"/>
+      <w:bookmarkStart w:id="4" w:name="_Toc324843634"/>
+      <w:bookmarkStart w:id="5" w:name="_Toc324851941"/>
+      <w:bookmarkStart w:id="6" w:name="_Toc324915524"/>
+      <w:bookmarkStart w:id="7" w:name="_Toc433104437"/>
+      <w:bookmarkStart w:id="8" w:name="_Toc420879980"/>
       <w:r>
         <w:t>Purpose</w:t>
       </w:r>
-      <w:bookmarkEnd w:id="2"/>
       <w:bookmarkEnd w:id="3"/>
       <w:bookmarkEnd w:id="4"/>
       <w:bookmarkEnd w:id="5"/>
       <w:bookmarkEnd w:id="6"/>
       <w:bookmarkEnd w:id="7"/>
+      <w:bookmarkEnd w:id="8"/>
     </w:p>
     <w:p>
       <w:pPr>
@@ -1368,13 +1390,13 @@
       <w:pPr>
         <w:pStyle w:val="Heading1"/>
       </w:pPr>
-      <w:bookmarkStart w:id="8" w:name="_Ref524432434"/>
-      <w:bookmarkStart w:id="9" w:name="_Toc420879981"/>
+      <w:bookmarkStart w:id="9" w:name="_Ref524432434"/>
+      <w:bookmarkStart w:id="10" w:name="_Toc420879981"/>
       <w:r>
         <w:t>Target Test Items</w:t>
       </w:r>
-      <w:bookmarkEnd w:id="8"/>
       <w:bookmarkEnd w:id="9"/>
+      <w:bookmarkEnd w:id="10"/>
     </w:p>
     <w:p>
       <w:pPr>
@@ -1395,8 +1417,6 @@
         </w:rPr>
         <w:t>Use cases, functional requirement, and non-functional requirement are identified as targets for testing the items listing below:</w:t>
       </w:r>
-      <w:bookmarkStart w:id="10" w:name="_GoBack"/>
-      <w:bookmarkEnd w:id="10"/>
     </w:p>
     <w:p>
       <w:pPr>
@@ -1993,14 +2013,14 @@
       <w:pPr>
         <w:pStyle w:val="Heading2"/>
       </w:pPr>
-      <w:bookmarkStart w:id="18" w:name="_Toc314978546"/>
-      <w:bookmarkStart w:id="19" w:name="_Toc420879984"/>
-      <w:bookmarkStart w:id="20" w:name="_Toc324915535"/>
-      <w:bookmarkStart w:id="21" w:name="_Toc433104456"/>
+      <w:bookmarkStart w:id="18" w:name="_Toc420879984"/>
+      <w:bookmarkStart w:id="19" w:name="_Toc324915535"/>
+      <w:bookmarkStart w:id="20" w:name="_Toc433104456"/>
+      <w:bookmarkStart w:id="21" w:name="_Toc314978546"/>
       <w:r>
         <w:t>Software in the Test Environment</w:t>
       </w:r>
-      <w:bookmarkEnd w:id="19"/>
+      <w:bookmarkEnd w:id="18"/>
     </w:p>
     <w:p>
       <w:pPr>
@@ -2608,8 +2628,8 @@
       <w:r>
         <w:t>Productivity and Support Tools</w:t>
       </w:r>
+      <w:bookmarkEnd w:id="19"/>
       <w:bookmarkEnd w:id="20"/>
-      <w:bookmarkEnd w:id="21"/>
       <w:bookmarkEnd w:id="22"/>
     </w:p>
     <w:p>
@@ -2795,6 +2815,13 @@
                 <w:szCs w:val="22"/>
               </w:rPr>
             </w:pPr>
+            <w:r>
+              <w:rPr>
+                <w:sz w:val="22"/>
+                <w:szCs w:val="22"/>
+              </w:rPr>
+              <w:t>Automation Testing</w:t>
+            </w:r>
           </w:p>
         </w:tc>
         <w:tc>
@@ -2814,6 +2841,13 @@
                 <w:szCs w:val="22"/>
               </w:rPr>
             </w:pPr>
+            <w:r>
+              <w:rPr>
+                <w:sz w:val="22"/>
+                <w:szCs w:val="22"/>
+              </w:rPr>
+              <w:t>Unity UI Automation Test</w:t>
+            </w:r>
           </w:p>
         </w:tc>
         <w:tc>
@@ -3362,7 +3396,7 @@
               <w:jc w:val="center"/>
             </w:pPr>
             <w:r>
-              <w:t>5</w:t>
+              <w:t>3</w:t>
             </w:r>
           </w:p>
         </w:tc>
@@ -3465,17 +3499,18 @@
         <w:pStyle w:val="BodyText"/>
       </w:pPr>
     </w:p>
-    <w:bookmarkEnd w:id="18"/>
+    <w:bookmarkEnd w:id="21"/>
+    <w:bookmarkEnd w:id="0"/>
     <w:p>
       <w:pPr>
         <w:pStyle w:val="BodyText"/>
       </w:pPr>
     </w:p>
     <w:sectPr>
-      <w:headerReference w:type="default" r:id="rId9"/>
-      <w:footerReference w:type="default" r:id="rId10"/>
-      <w:headerReference w:type="first" r:id="rId11"/>
-      <w:footerReference w:type="first" r:id="rId12"/>
+      <w:headerReference w:type="default" r:id="rId10"/>
+      <w:footerReference w:type="default" r:id="rId11"/>
+      <w:headerReference w:type="first" r:id="rId12"/>
+      <w:footerReference w:type="first" r:id="rId13"/>
       <w:pgSz w:w="12240" w:h="15840" w:code="1"/>
       <w:pgMar w:top="1440" w:right="1440" w:bottom="1440" w:left="1440" w:header="720" w:footer="720" w:gutter="0"/>
       <w:cols w:space="720"/>
@@ -3668,7 +3703,7 @@
               <w:rStyle w:val="PageNumber"/>
               <w:noProof/>
             </w:rPr>
-            <w:t>5</w:t>
+            <w:t>6</w:t>
           </w:r>
           <w:r>
             <w:rPr>
@@ -3842,11 +3877,21 @@
           <w:tcW w:w="6379" w:type="dxa"/>
         </w:tcPr>
         <w:p>
-          <w:fldSimple w:instr=" TITLE  \* MERGEFORMAT ">
-            <w:r>
-              <w:t>&lt;Iteration/ Master&gt; Test Plan</w:t>
-            </w:r>
-          </w:fldSimple>
+          <w:r>
+            <w:fldChar w:fldCharType="begin"/>
+          </w:r>
+          <w:r>
+            <w:instrText xml:space="preserve"> TITLE  \* MERGEFORMAT </w:instrText>
+          </w:r>
+          <w:r>
+            <w:fldChar w:fldCharType="separate"/>
+          </w:r>
+          <w:r>
+            <w:t>&lt;Iteration/ Master&gt; Test Plan</w:t>
+          </w:r>
+          <w:r>
+            <w:fldChar w:fldCharType="end"/>
+          </w:r>
         </w:p>
       </w:tc>
       <w:tc>
@@ -8929,4 +8974,16 @@
     </a:ext>
   </a:extLst>
 </a:theme>
+</file>
+
+<file path=customXml/item1.xml><?xml version="1.0" encoding="utf-8"?>
+<b:Sources xmlns:b="http://schemas.openxmlformats.org/officeDocument/2006/bibliography" xmlns="http://schemas.openxmlformats.org/officeDocument/2006/bibliography" SelectedStyle="\APASixthEditionOfficeOnline.xsl" StyleName="APA" Version="6"/>
+</file>
+
+<file path=customXml/itemProps1.xml><?xml version="1.0" encoding="utf-8"?>
+<ds:datastoreItem xmlns:ds="http://schemas.openxmlformats.org/officeDocument/2006/customXml" ds:itemID="{98F2811C-75FD-49B8-BE52-CED9874F53EB}">
+  <ds:schemaRefs>
+    <ds:schemaRef ds:uri="http://schemas.openxmlformats.org/officeDocument/2006/bibliography"/>
+  </ds:schemaRefs>
+</ds:datastoreItem>
 </file>
</xml_diff>